<commit_message>
Added solution1 to 01
</commit_message>
<xml_diff>
--- a/Java/Worksheets/Java_Java-01_Main.docx
+++ b/Java/Worksheets/Java_Java-01_Main.docx
@@ -267,56 +267,265 @@
       </w:r>
     </w:p>
     <w:p>
-      <w:r>
-        <w:t xml:space="preserve">public static void </w:t>
+      <w:pPr>
+        <w:shd w:val="clear" w:color="auto" w:fill="1E1E1E"/>
+        <w:spacing w:line="270" w:lineRule="atLeast"/>
+        <w:rPr>
+          <w:rFonts w:ascii="Menlo" w:eastAsia="Times New Roman" w:hAnsi="Menlo" w:cs="Menlo"/>
+          <w:color w:val="D4D4D4"/>
+          <w:sz w:val="18"/>
+          <w:szCs w:val="18"/>
+        </w:rPr>
+      </w:pPr>
+      <w:r>
+        <w:rPr>
+          <w:rFonts w:ascii="Menlo" w:eastAsia="Times New Roman" w:hAnsi="Menlo" w:cs="Menlo"/>
+          <w:color w:val="D4D4D4"/>
+          <w:sz w:val="18"/>
+          <w:szCs w:val="18"/>
+        </w:rPr>
+        <w:t>    </w:t>
+      </w:r>
+      <w:r>
+        <w:rPr>
+          <w:rFonts w:ascii="Menlo" w:eastAsia="Times New Roman" w:hAnsi="Menlo" w:cs="Menlo"/>
+          <w:color w:val="569CD6"/>
+          <w:sz w:val="18"/>
+          <w:szCs w:val="18"/>
+        </w:rPr>
+        <w:t>public</w:t>
+      </w:r>
+      <w:r>
+        <w:rPr>
+          <w:rFonts w:ascii="Menlo" w:eastAsia="Times New Roman" w:hAnsi="Menlo" w:cs="Menlo"/>
+          <w:color w:val="D4D4D4"/>
+          <w:sz w:val="18"/>
+          <w:szCs w:val="18"/>
+        </w:rPr>
+        <w:t> </w:t>
+      </w:r>
+      <w:r>
+        <w:rPr>
+          <w:rFonts w:ascii="Menlo" w:eastAsia="Times New Roman" w:hAnsi="Menlo" w:cs="Menlo"/>
+          <w:color w:val="569CD6"/>
+          <w:sz w:val="18"/>
+          <w:szCs w:val="18"/>
+        </w:rPr>
+        <w:t>static</w:t>
+      </w:r>
+      <w:r>
+        <w:rPr>
+          <w:rFonts w:ascii="Menlo" w:eastAsia="Times New Roman" w:hAnsi="Menlo" w:cs="Menlo"/>
+          <w:color w:val="D4D4D4"/>
+          <w:sz w:val="18"/>
+          <w:szCs w:val="18"/>
+        </w:rPr>
+        <w:t> </w:t>
+      </w:r>
+      <w:r>
+        <w:rPr>
+          <w:rFonts w:ascii="Menlo" w:eastAsia="Times New Roman" w:hAnsi="Menlo" w:cs="Menlo"/>
+          <w:color w:val="4EC9B0"/>
+          <w:sz w:val="18"/>
+          <w:szCs w:val="18"/>
+        </w:rPr>
+        <w:t>void</w:t>
+      </w:r>
+      <w:r>
+        <w:rPr>
+          <w:rFonts w:ascii="Menlo" w:eastAsia="Times New Roman" w:hAnsi="Menlo" w:cs="Menlo"/>
+          <w:color w:val="D4D4D4"/>
+          <w:sz w:val="18"/>
+          <w:szCs w:val="18"/>
+        </w:rPr>
+        <w:t> </w:t>
       </w:r>
       <w:proofErr w:type="gramStart"/>
       <w:r>
-        <w:t>main(</w:t>
+        <w:rPr>
+          <w:rFonts w:ascii="Menlo" w:eastAsia="Times New Roman" w:hAnsi="Menlo" w:cs="Menlo"/>
+          <w:color w:val="DCDCAA"/>
+          <w:sz w:val="18"/>
+          <w:szCs w:val="18"/>
+        </w:rPr>
+        <w:t>main</w:t>
+      </w:r>
+      <w:r>
+        <w:rPr>
+          <w:rFonts w:ascii="Menlo" w:eastAsia="Times New Roman" w:hAnsi="Menlo" w:cs="Menlo"/>
+          <w:color w:val="D4D4D4"/>
+          <w:sz w:val="18"/>
+          <w:szCs w:val="18"/>
+        </w:rPr>
+        <w:t>(</w:t>
       </w:r>
       <w:proofErr w:type="gramEnd"/>
       <w:r>
-        <w:t xml:space="preserve">String[] </w:t>
+        <w:rPr>
+          <w:rFonts w:ascii="Menlo" w:eastAsia="Times New Roman" w:hAnsi="Menlo" w:cs="Menlo"/>
+          <w:color w:val="4EC9B0"/>
+          <w:sz w:val="18"/>
+          <w:szCs w:val="18"/>
+        </w:rPr>
+        <w:t>String</w:t>
+      </w:r>
+      <w:r>
+        <w:rPr>
+          <w:rFonts w:ascii="Menlo" w:eastAsia="Times New Roman" w:hAnsi="Menlo" w:cs="Menlo"/>
+          <w:color w:val="D4D4D4"/>
+          <w:sz w:val="18"/>
+          <w:szCs w:val="18"/>
+        </w:rPr>
+        <w:t>[] </w:t>
       </w:r>
       <w:proofErr w:type="spellStart"/>
       <w:r>
+        <w:rPr>
+          <w:rFonts w:ascii="Menlo" w:eastAsia="Times New Roman" w:hAnsi="Menlo" w:cs="Menlo"/>
+          <w:color w:val="9CDCFE"/>
+          <w:sz w:val="18"/>
+          <w:szCs w:val="18"/>
+        </w:rPr>
         <w:t>args</w:t>
       </w:r>
       <w:proofErr w:type="spellEnd"/>
       <w:r>
-        <w:t>)</w:t>
-      </w:r>
-    </w:p>
-    <w:p>
-      <w:r>
-        <w:t>{</w:t>
-      </w:r>
-    </w:p>
-    <w:p>
-      <w:r>
-        <w:tab/>
+        <w:rPr>
+          <w:rFonts w:ascii="Menlo" w:eastAsia="Times New Roman" w:hAnsi="Menlo" w:cs="Menlo"/>
+          <w:color w:val="D4D4D4"/>
+          <w:sz w:val="18"/>
+          <w:szCs w:val="18"/>
+        </w:rPr>
+        <w:t>) {</w:t>
+      </w:r>
+    </w:p>
+    <w:p>
+      <w:pPr>
+        <w:shd w:val="clear" w:color="auto" w:fill="1E1E1E"/>
+        <w:spacing w:line="270" w:lineRule="atLeast"/>
+        <w:rPr>
+          <w:rFonts w:ascii="Menlo" w:eastAsia="Times New Roman" w:hAnsi="Menlo" w:cs="Menlo"/>
+          <w:color w:val="D4D4D4"/>
+          <w:sz w:val="18"/>
+          <w:szCs w:val="18"/>
+        </w:rPr>
+      </w:pPr>
+      <w:r>
+        <w:rPr>
+          <w:rFonts w:ascii="Menlo" w:eastAsia="Times New Roman" w:hAnsi="Menlo" w:cs="Menlo"/>
+          <w:color w:val="D4D4D4"/>
+          <w:sz w:val="18"/>
+          <w:szCs w:val="18"/>
+        </w:rPr>
+        <w:t>        </w:t>
       </w:r>
       <w:proofErr w:type="spellStart"/>
       <w:r>
-        <w:t>System.out.println</w:t>
+        <w:rPr>
+          <w:rFonts w:ascii="Menlo" w:eastAsia="Times New Roman" w:hAnsi="Menlo" w:cs="Menlo"/>
+          <w:color w:val="9CDCFE"/>
+          <w:sz w:val="18"/>
+          <w:szCs w:val="18"/>
+        </w:rPr>
+        <w:t>System</w:t>
+      </w:r>
+      <w:r>
+        <w:rPr>
+          <w:rFonts w:ascii="Menlo" w:eastAsia="Times New Roman" w:hAnsi="Menlo" w:cs="Menlo"/>
+          <w:color w:val="D4D4D4"/>
+          <w:sz w:val="18"/>
+          <w:szCs w:val="18"/>
+        </w:rPr>
+        <w:t>.</w:t>
+      </w:r>
+      <w:r>
+        <w:rPr>
+          <w:rFonts w:ascii="Menlo" w:eastAsia="Times New Roman" w:hAnsi="Menlo" w:cs="Menlo"/>
+          <w:color w:val="9CDCFE"/>
+          <w:sz w:val="18"/>
+          <w:szCs w:val="18"/>
+        </w:rPr>
+        <w:t>out</w:t>
+      </w:r>
+      <w:r>
+        <w:rPr>
+          <w:rFonts w:ascii="Menlo" w:eastAsia="Times New Roman" w:hAnsi="Menlo" w:cs="Menlo"/>
+          <w:color w:val="D4D4D4"/>
+          <w:sz w:val="18"/>
+          <w:szCs w:val="18"/>
+        </w:rPr>
+        <w:t>.</w:t>
+      </w:r>
+      <w:r>
+        <w:rPr>
+          <w:rFonts w:ascii="Menlo" w:eastAsia="Times New Roman" w:hAnsi="Menlo" w:cs="Menlo"/>
+          <w:color w:val="DCDCAA"/>
+          <w:sz w:val="18"/>
+          <w:szCs w:val="18"/>
+        </w:rPr>
+        <w:t>println</w:t>
       </w:r>
       <w:proofErr w:type="spellEnd"/>
       <w:r>
-        <w:t>(“Hello World!”);</w:t>
+        <w:rPr>
+          <w:rFonts w:ascii="Menlo" w:eastAsia="Times New Roman" w:hAnsi="Menlo" w:cs="Menlo"/>
+          <w:color w:val="D4D4D4"/>
+          <w:sz w:val="18"/>
+          <w:szCs w:val="18"/>
+        </w:rPr>
+        <w:t>(</w:t>
+      </w:r>
+      <w:r>
+        <w:rPr>
+          <w:rFonts w:ascii="Menlo" w:eastAsia="Times New Roman" w:hAnsi="Menlo" w:cs="Menlo"/>
+          <w:color w:val="CE9178"/>
+          <w:sz w:val="18"/>
+          <w:szCs w:val="18"/>
+        </w:rPr>
+        <w:t>"Hello World"</w:t>
+      </w:r>
+      <w:r>
+        <w:rPr>
+          <w:rFonts w:ascii="Menlo" w:eastAsia="Times New Roman" w:hAnsi="Menlo" w:cs="Menlo"/>
+          <w:color w:val="D4D4D4"/>
+          <w:sz w:val="18"/>
+          <w:szCs w:val="18"/>
+        </w:rPr>
+        <w:t>);</w:t>
+      </w:r>
+    </w:p>
+    <w:p>
+      <w:pPr>
+        <w:shd w:val="clear" w:color="auto" w:fill="1E1E1E"/>
+        <w:spacing w:line="270" w:lineRule="atLeast"/>
+        <w:rPr>
+          <w:rFonts w:ascii="Menlo" w:eastAsia="Times New Roman" w:hAnsi="Menlo" w:cs="Menlo"/>
+          <w:color w:val="D4D4D4"/>
+          <w:sz w:val="18"/>
+          <w:szCs w:val="18"/>
+        </w:rPr>
+      </w:pPr>
+      <w:r>
+        <w:rPr>
+          <w:rFonts w:ascii="Menlo" w:eastAsia="Times New Roman" w:hAnsi="Menlo" w:cs="Menlo"/>
+          <w:color w:val="D4D4D4"/>
+          <w:sz w:val="18"/>
+          <w:szCs w:val="18"/>
+        </w:rPr>
+        <w:t>    }</w:t>
       </w:r>
     </w:p>
     <w:p>
       <w:pPr>
         <w:spacing w:line="480" w:lineRule="auto"/>
       </w:pPr>
-      <w:r>
-        <w:t>}</w:t>
-      </w:r>
     </w:p>
     <w:p>
       <w:pPr>
         <w:spacing w:line="480" w:lineRule="auto"/>
       </w:pPr>
+      <w:bookmarkStart w:id="0" w:name="_GoBack"/>
+      <w:bookmarkEnd w:id="0"/>
       <w:r>
         <w:t>In this example, the line</w:t>
       </w:r>
@@ -445,8 +654,6 @@
       <w:pPr>
         <w:spacing w:line="480" w:lineRule="auto"/>
       </w:pPr>
-      <w:bookmarkStart w:id="0" w:name="_GoBack"/>
-      <w:bookmarkEnd w:id="0"/>
       <w:r>
         <w:rPr>
           <w:b/>

</xml_diff>